<commit_message>
create quick start scaffolding
</commit_message>
<xml_diff>
--- a/Azure QuickStarts/Sample/DOCS/Scope of Services - Azure Blob Storage for File Upload and Download.docx
+++ b/Azure QuickStarts/Sample/DOCS/Scope of Services - Azure Blob Storage for File Upload and Download.docx
@@ -72,8 +72,6 @@
         </w:rPr>
         <w:t>60-day</w:t>
       </w:r>
-      <w:bookmarkStart w:id="0" w:name="_GoBack"/>
-      <w:bookmarkEnd w:id="0"/>
       <w:r>
         <w:rPr>
           <w:rFonts w:ascii="Arial" w:hAnsi="Arial" w:cs="Arial"/>
@@ -104,6 +102,78 @@
           <w:sz w:val="20"/>
           <w:szCs w:val="20"/>
         </w:rPr>
+        <w:t>Deploy and configure Azure Logic App</w:t>
+      </w:r>
+    </w:p>
+    <w:p>
+      <w:pPr>
+        <w:pStyle w:val="ListParagraph0"/>
+        <w:numPr>
+          <w:ilvl w:val="0"/>
+          <w:numId w:val="1"/>
+        </w:numPr>
+        <w:spacing w:after="160" w:line="259" w:lineRule="auto"/>
+        <w:jc w:val="both"/>
+        <w:rPr>
+          <w:rFonts w:ascii="Arial" w:hAnsi="Arial" w:cs="Arial"/>
+          <w:sz w:val="20"/>
+          <w:szCs w:val="20"/>
+        </w:rPr>
+      </w:pPr>
+      <w:r>
+        <w:rPr>
+          <w:rFonts w:ascii="Arial" w:hAnsi="Arial" w:cs="Arial"/>
+          <w:sz w:val="20"/>
+          <w:szCs w:val="20"/>
+        </w:rPr>
+        <w:t>Deploy and configure Azure Event Bus</w:t>
+      </w:r>
+    </w:p>
+    <w:p>
+      <w:pPr>
+        <w:pStyle w:val="ListParagraph0"/>
+        <w:numPr>
+          <w:ilvl w:val="0"/>
+          <w:numId w:val="1"/>
+        </w:numPr>
+        <w:spacing w:after="160" w:line="259" w:lineRule="auto"/>
+        <w:jc w:val="both"/>
+        <w:rPr>
+          <w:rFonts w:ascii="Arial" w:hAnsi="Arial" w:cs="Arial"/>
+          <w:sz w:val="20"/>
+          <w:szCs w:val="20"/>
+        </w:rPr>
+      </w:pPr>
+      <w:r>
+        <w:rPr>
+          <w:rFonts w:ascii="Arial" w:hAnsi="Arial" w:cs="Arial"/>
+          <w:sz w:val="20"/>
+          <w:szCs w:val="20"/>
+        </w:rPr>
+        <w:t>Deploy and configure Azure Storage Account</w:t>
+      </w:r>
+    </w:p>
+    <w:p>
+      <w:pPr>
+        <w:pStyle w:val="ListParagraph0"/>
+        <w:numPr>
+          <w:ilvl w:val="0"/>
+          <w:numId w:val="1"/>
+        </w:numPr>
+        <w:spacing w:after="160" w:line="259" w:lineRule="auto"/>
+        <w:jc w:val="both"/>
+        <w:rPr>
+          <w:rFonts w:ascii="Arial" w:hAnsi="Arial" w:cs="Arial"/>
+          <w:sz w:val="20"/>
+          <w:szCs w:val="20"/>
+        </w:rPr>
+      </w:pPr>
+      <w:r>
+        <w:rPr>
+          <w:rFonts w:ascii="Arial" w:hAnsi="Arial" w:cs="Arial"/>
+          <w:sz w:val="20"/>
+          <w:szCs w:val="20"/>
+        </w:rPr>
         <w:t>Provide high-level design, and as-built documentation, using customer and/or Sirius template, in both Visio &amp; PDF format.</w:t>
       </w:r>
     </w:p>
@@ -172,6 +242,144 @@
     </w:p>
     <w:p>
       <w:pPr>
+        <w:pStyle w:val="ListParagraph0"/>
+        <w:numPr>
+          <w:ilvl w:val="0"/>
+          <w:numId w:val="2"/>
+        </w:numPr>
+        <w:spacing w:after="160" w:line="259" w:lineRule="auto"/>
+        <w:rPr>
+          <w:rFonts w:ascii="Arial" w:hAnsi="Arial" w:cs="Arial"/>
+          <w:sz w:val="20"/>
+          <w:szCs w:val="20"/>
+        </w:rPr>
+      </w:pPr>
+      <w:r>
+        <w:rPr>
+          <w:rFonts w:ascii="Arial" w:hAnsi="Arial" w:cs="Arial"/>
+          <w:sz w:val="20"/>
+          <w:szCs w:val="20"/>
+        </w:rPr>
+        <w:t>Customer is responsible for the installation and configuration of all required databases, applications, and custom code deployed to the Azure resources, in scope.</w:t>
+      </w:r>
+    </w:p>
+    <w:p>
+      <w:pPr>
+        <w:pStyle w:val="ListParagraph0"/>
+        <w:numPr>
+          <w:ilvl w:val="0"/>
+          <w:numId w:val="2"/>
+        </w:numPr>
+        <w:spacing w:after="160" w:line="259" w:lineRule="auto"/>
+        <w:rPr>
+          <w:rFonts w:ascii="Arial" w:hAnsi="Arial" w:cs="Arial"/>
+          <w:sz w:val="20"/>
+          <w:szCs w:val="20"/>
+        </w:rPr>
+      </w:pPr>
+      <w:r>
+        <w:rPr>
+          <w:rFonts w:ascii="Arial" w:hAnsi="Arial" w:cs="Arial"/>
+          <w:sz w:val="20"/>
+          <w:szCs w:val="20"/>
+        </w:rPr>
+        <w:t>Customer is responsible for any corporate, standard customizations, to include security hardening, of underlying Operating Systems, and associated applications contained within the deployed Azure resources.</w:t>
+      </w:r>
+    </w:p>
+    <w:p>
+      <w:pPr>
+        <w:pStyle w:val="ListParagraph0"/>
+        <w:numPr>
+          <w:ilvl w:val="0"/>
+          <w:numId w:val="2"/>
+        </w:numPr>
+        <w:spacing w:after="160" w:line="259" w:lineRule="auto"/>
+        <w:rPr>
+          <w:rFonts w:ascii="Arial" w:hAnsi="Arial" w:cs="Arial"/>
+          <w:sz w:val="20"/>
+          <w:szCs w:val="20"/>
+        </w:rPr>
+      </w:pPr>
+      <w:r>
+        <w:rPr>
+          <w:rFonts w:ascii="Arial" w:hAnsi="Arial" w:cs="Arial"/>
+          <w:sz w:val="20"/>
+          <w:szCs w:val="20"/>
+        </w:rPr>
+        <w:t>Customer is responsible for the migration of data files and repositories to the Azure deployed storage, and Virtual Machine resources.</w:t>
+      </w:r>
+    </w:p>
+    <w:p>
+      <w:pPr>
+        <w:pStyle w:val="ListParagraph0"/>
+        <w:numPr>
+          <w:ilvl w:val="0"/>
+          <w:numId w:val="2"/>
+        </w:numPr>
+        <w:spacing w:after="160" w:line="259" w:lineRule="auto"/>
+        <w:rPr>
+          <w:rFonts w:ascii="Arial" w:hAnsi="Arial" w:cs="Arial"/>
+          <w:sz w:val="20"/>
+          <w:szCs w:val="20"/>
+        </w:rPr>
+      </w:pPr>
+      <w:r>
+        <w:rPr>
+          <w:rFonts w:ascii="Arial" w:hAnsi="Arial" w:cs="Arial"/>
+          <w:sz w:val="20"/>
+          <w:szCs w:val="20"/>
+        </w:rPr>
+        <w:t>Customer is responsible for performing all performance, and functional testing of migrated application(s).</w:t>
+      </w:r>
+    </w:p>
+    <w:p>
+      <w:pPr>
+        <w:pStyle w:val="ListParagraph0"/>
+        <w:numPr>
+          <w:ilvl w:val="0"/>
+          <w:numId w:val="2"/>
+        </w:numPr>
+        <w:spacing w:after="160" w:line="259" w:lineRule="auto"/>
+        <w:rPr>
+          <w:rFonts w:ascii="Arial" w:hAnsi="Arial" w:cs="Arial"/>
+          <w:sz w:val="20"/>
+          <w:szCs w:val="20"/>
+        </w:rPr>
+      </w:pPr>
+      <w:r>
+        <w:rPr>
+          <w:rFonts w:ascii="Arial" w:hAnsi="Arial" w:cs="Arial"/>
+          <w:sz w:val="20"/>
+          <w:szCs w:val="20"/>
+        </w:rPr>
+        <w:t>Customer is responsible for providing all required network port communication maps that will be configured in the given Network Security Group context, within Azure, for all related Azure Virtual Machines deployed for this activity.</w:t>
+      </w:r>
+    </w:p>
+    <w:p>
+      <w:pPr>
+        <w:pStyle w:val="ListParagraph0"/>
+        <w:numPr>
+          <w:ilvl w:val="0"/>
+          <w:numId w:val="2"/>
+        </w:numPr>
+        <w:spacing w:after="160" w:line="259" w:lineRule="auto"/>
+        <w:rPr>
+          <w:rFonts w:ascii="Arial" w:hAnsi="Arial" w:cs="Arial"/>
+          <w:sz w:val="20"/>
+          <w:szCs w:val="20"/>
+        </w:rPr>
+      </w:pPr>
+      <w:r>
+        <w:rPr>
+          <w:rFonts w:ascii="Arial" w:hAnsi="Arial" w:cs="Arial"/>
+          <w:sz w:val="20"/>
+          <w:szCs w:val="20"/>
+        </w:rPr>
+        <w:t>Customer is responsible for providing appropriate sizing metrics for each Virtual Machine deployed as part of this activity</w:t>
+      </w:r>
+    </w:p>
+    <w:p>
+      <w:pPr>
         <w:pStyle w:val="Normal0"/>
         <w:jc w:val="both"/>
         <w:rPr>
@@ -211,125 +419,7 @@
           <w:sz w:val="20"/>
           <w:szCs w:val="20"/>
         </w:rPr>
-        <w:t>Create Storage Account</w:t>
-      </w:r>
-      <w:r>
-        <w:rPr>
-          <w:rFonts w:ascii="Arial" w:hAnsi="Arial" w:cs="Arial"/>
-          <w:sz w:val="20"/>
-          <w:szCs w:val="20"/>
-        </w:rPr>
-        <w:t xml:space="preserve"> and containers as specified by the customer</w:t>
-      </w:r>
-    </w:p>
-    <w:p>
-      <w:pPr>
-        <w:pStyle w:val="Normal0"/>
-        <w:numPr>
-          <w:ilvl w:val="0"/>
-          <w:numId w:val="3"/>
-        </w:numPr>
-        <w:jc w:val="both"/>
-        <w:rPr>
-          <w:rFonts w:ascii="Arial" w:hAnsi="Arial" w:cs="Arial"/>
-          <w:sz w:val="20"/>
-          <w:szCs w:val="20"/>
-        </w:rPr>
-      </w:pPr>
-      <w:r>
-        <w:rPr>
-          <w:rFonts w:ascii="Arial" w:hAnsi="Arial" w:cs="Arial"/>
-          <w:sz w:val="20"/>
-          <w:szCs w:val="20"/>
-        </w:rPr>
-        <w:t>Create Log Analytics Workspace</w:t>
-      </w:r>
-    </w:p>
-    <w:p>
-      <w:pPr>
-        <w:pStyle w:val="Normal0"/>
-        <w:numPr>
-          <w:ilvl w:val="0"/>
-          <w:numId w:val="3"/>
-        </w:numPr>
-        <w:jc w:val="both"/>
-        <w:rPr>
-          <w:rFonts w:ascii="Arial" w:hAnsi="Arial" w:cs="Arial"/>
-          <w:sz w:val="20"/>
-          <w:szCs w:val="20"/>
-        </w:rPr>
-      </w:pPr>
-      <w:r>
-        <w:rPr>
-          <w:rFonts w:ascii="Arial" w:hAnsi="Arial" w:cs="Arial"/>
-          <w:sz w:val="20"/>
-          <w:szCs w:val="20"/>
-        </w:rPr>
-        <w:t xml:space="preserve">Create Logic App and configure for </w:t>
-      </w:r>
-      <w:proofErr w:type="gramStart"/>
-      <w:r>
-        <w:rPr>
-          <w:rFonts w:ascii="Arial" w:hAnsi="Arial" w:cs="Arial"/>
-          <w:sz w:val="20"/>
-          <w:szCs w:val="20"/>
-        </w:rPr>
-        <w:t>60 day</w:t>
-      </w:r>
-      <w:proofErr w:type="gramEnd"/>
-      <w:r>
-        <w:rPr>
-          <w:rFonts w:ascii="Arial" w:hAnsi="Arial" w:cs="Arial"/>
-          <w:sz w:val="20"/>
-          <w:szCs w:val="20"/>
-        </w:rPr>
-        <w:t xml:space="preserve"> retention policy</w:t>
-      </w:r>
-    </w:p>
-    <w:p>
-      <w:pPr>
-        <w:pStyle w:val="Normal0"/>
-        <w:numPr>
-          <w:ilvl w:val="0"/>
-          <w:numId w:val="3"/>
-        </w:numPr>
-        <w:jc w:val="both"/>
-        <w:rPr>
-          <w:rFonts w:ascii="Arial" w:hAnsi="Arial" w:cs="Arial"/>
-          <w:sz w:val="20"/>
-          <w:szCs w:val="20"/>
-        </w:rPr>
-      </w:pPr>
-      <w:r>
-        <w:rPr>
-          <w:rFonts w:ascii="Arial" w:hAnsi="Arial" w:cs="Arial"/>
-          <w:sz w:val="20"/>
-          <w:szCs w:val="20"/>
-        </w:rPr>
-        <w:t>Create Event Grid for use with Logic App</w:t>
-      </w:r>
-    </w:p>
-    <w:p>
-      <w:pPr>
-        <w:pStyle w:val="Normal0"/>
-        <w:numPr>
-          <w:ilvl w:val="0"/>
-          <w:numId w:val="3"/>
-        </w:numPr>
-        <w:jc w:val="both"/>
-        <w:rPr>
-          <w:rFonts w:ascii="Arial" w:hAnsi="Arial" w:cs="Arial"/>
-          <w:sz w:val="20"/>
-          <w:szCs w:val="20"/>
-        </w:rPr>
-      </w:pPr>
-      <w:r>
-        <w:rPr>
-          <w:rFonts w:ascii="Arial" w:hAnsi="Arial" w:cs="Arial"/>
-          <w:sz w:val="20"/>
-          <w:szCs w:val="20"/>
-        </w:rPr>
-        <w:t xml:space="preserve">Verify and test the </w:t>
+        <w:t>Functioning hardware and/or software as outlined in the “Scope of Services” section</w:t>
       </w:r>
     </w:p>
     <w:p>
@@ -659,7 +749,14 @@
       </w:r>
     </w:p>
     <w:p/>
+    <w:p/>
+    <w:p>
+      <w:bookmarkStart w:id="0" w:name="_GoBack"/>
+      <w:bookmarkEnd w:id="0"/>
+    </w:p>
     <w:sectPr>
+      <w:headerReference w:type="default" r:id="rId7"/>
+      <w:footerReference w:type="default" r:id="rId8"/>
       <w:pgSz w:w="12240" w:h="15840"/>
       <w:pgMar w:top="1440" w:right="1440" w:bottom="1440" w:left="1440" w:header="720" w:footer="720" w:gutter="0"/>
       <w:cols w:space="720"/>
@@ -667,6 +764,399 @@
     </w:sectPr>
   </w:body>
 </w:document>
+</file>
+
+<file path=word/endnotes.xml><?xml version="1.0" encoding="utf-8"?>
+<w:endnotes xmlns:wpc="http://schemas.microsoft.com/office/word/2010/wordprocessingCanvas" xmlns:cx="http://schemas.microsoft.com/office/drawing/2014/chartex" xmlns:cx1="http://schemas.microsoft.com/office/drawing/2015/9/8/chartex" xmlns:cx2="http://schemas.microsoft.com/office/drawing/2015/10/21/chartex" xmlns:cx3="http://schemas.microsoft.com/office/drawing/2016/5/9/chartex" xmlns:cx4="http://schemas.microsoft.com/office/drawing/2016/5/10/chartex" xmlns:cx5="http://schemas.microsoft.com/office/drawing/2016/5/11/chartex" xmlns:cx6="http://schemas.microsoft.com/office/drawing/2016/5/12/chartex" xmlns:cx7="http://schemas.microsoft.com/office/drawing/2016/5/13/chartex" xmlns:cx8="http://schemas.microsoft.com/office/drawing/2016/5/14/chartex" xmlns:mc="http://schemas.openxmlformats.org/markup-compatibility/2006" xmlns:aink="http://schemas.microsoft.com/office/drawing/2016/ink" xmlns:am3d="http://schemas.microsoft.com/office/drawing/2017/model3d" xmlns:o="urn:schemas-microsoft-com:office:office" xmlns:r="http://schemas.openxmlformats.org/officeDocument/2006/relationships" xmlns:m="http://schemas.openxmlformats.org/officeDocument/2006/math" xmlns:v="urn:schemas-microsoft-com:vml" xmlns:wp14="http://schemas.microsoft.com/office/word/2010/wordprocessingDrawing" xmlns:wp="http://schemas.openxmlformats.org/drawingml/2006/wordprocessingDrawing" xmlns:w10="urn:schemas-microsoft-com:office:word" xmlns:w="http://schemas.openxmlformats.org/wordprocessingml/2006/main" xmlns:w14="http://schemas.microsoft.com/office/word/2010/wordml" xmlns:w15="http://schemas.microsoft.com/office/word/2012/wordml" xmlns:w16cid="http://schemas.microsoft.com/office/word/2016/wordml/cid" xmlns:w16se="http://schemas.microsoft.com/office/word/2015/wordml/symex" xmlns:wpg="http://schemas.microsoft.com/office/word/2010/wordprocessingGroup" xmlns:wpi="http://schemas.microsoft.com/office/word/2010/wordprocessingInk" xmlns:wne="http://schemas.microsoft.com/office/word/2006/wordml" xmlns:wps="http://schemas.microsoft.com/office/word/2010/wordprocessingShape" mc:Ignorable="w14 w15 w16se w16cid wp14">
+  <w:endnote w:type="separator" w:id="-1">
+    <w:p>
+      <w:pPr>
+        <w:spacing w:after="0" w:line="240" w:lineRule="auto"/>
+      </w:pPr>
+      <w:r>
+        <w:separator/>
+      </w:r>
+    </w:p>
+  </w:endnote>
+  <w:endnote w:type="continuationSeparator" w:id="0">
+    <w:p>
+      <w:pPr>
+        <w:spacing w:after="0" w:line="240" w:lineRule="auto"/>
+      </w:pPr>
+      <w:r>
+        <w:continuationSeparator/>
+      </w:r>
+    </w:p>
+  </w:endnote>
+</w:endnotes>
+</file>
+
+<file path=word/footer1.xml><?xml version="1.0" encoding="utf-8"?>
+<w:ftr xmlns:wpc="http://schemas.microsoft.com/office/word/2010/wordprocessingCanvas" xmlns:cx="http://schemas.microsoft.com/office/drawing/2014/chartex" xmlns:cx1="http://schemas.microsoft.com/office/drawing/2015/9/8/chartex" xmlns:cx2="http://schemas.microsoft.com/office/drawing/2015/10/21/chartex" xmlns:cx3="http://schemas.microsoft.com/office/drawing/2016/5/9/chartex" xmlns:cx4="http://schemas.microsoft.com/office/drawing/2016/5/10/chartex" xmlns:cx5="http://schemas.microsoft.com/office/drawing/2016/5/11/chartex" xmlns:cx6="http://schemas.microsoft.com/office/drawing/2016/5/12/chartex" xmlns:cx7="http://schemas.microsoft.com/office/drawing/2016/5/13/chartex" xmlns:cx8="http://schemas.microsoft.com/office/drawing/2016/5/14/chartex" xmlns:mc="http://schemas.openxmlformats.org/markup-compatibility/2006" xmlns:aink="http://schemas.microsoft.com/office/drawing/2016/ink" xmlns:am3d="http://schemas.microsoft.com/office/drawing/2017/model3d" xmlns:o="urn:schemas-microsoft-com:office:office" xmlns:r="http://schemas.openxmlformats.org/officeDocument/2006/relationships" xmlns:m="http://schemas.openxmlformats.org/officeDocument/2006/math" xmlns:v="urn:schemas-microsoft-com:vml" xmlns:wp14="http://schemas.microsoft.com/office/word/2010/wordprocessingDrawing" xmlns:wp="http://schemas.openxmlformats.org/drawingml/2006/wordprocessingDrawing" xmlns:w10="urn:schemas-microsoft-com:office:word" xmlns:w="http://schemas.openxmlformats.org/wordprocessingml/2006/main" xmlns:w14="http://schemas.microsoft.com/office/word/2010/wordml" xmlns:w15="http://schemas.microsoft.com/office/word/2012/wordml" xmlns:w16cid="http://schemas.microsoft.com/office/word/2016/wordml/cid" xmlns:w16se="http://schemas.microsoft.com/office/word/2015/wordml/symex" xmlns:wpg="http://schemas.microsoft.com/office/word/2010/wordprocessingGroup" xmlns:wpi="http://schemas.microsoft.com/office/word/2010/wordprocessingInk" xmlns:wne="http://schemas.microsoft.com/office/word/2006/wordml" xmlns:wps="http://schemas.microsoft.com/office/word/2010/wordprocessingShape" mc:Ignorable="w14 w15 w16se w16cid wp14">
+  <w:p>
+    <w:pPr>
+      <w:pBdr>
+        <w:top w:val="single" w:sz="24" w:space="1" w:color="000080"/>
+      </w:pBdr>
+      <w:tabs>
+        <w:tab w:val="center" w:pos="5040"/>
+      </w:tabs>
+      <w:suppressAutoHyphens/>
+      <w:spacing w:after="0" w:line="240" w:lineRule="auto"/>
+      <w:jc w:val="both"/>
+      <w:rPr>
+        <w:rFonts w:ascii="Arial" w:eastAsia="Times New Roman" w:hAnsi="Arial" w:cs="Arial"/>
+        <w:sz w:val="16"/>
+        <w:szCs w:val="16"/>
+      </w:rPr>
+    </w:pPr>
+    <w:r>
+      <w:rPr>
+        <w:rFonts w:ascii="Arial" w:eastAsia="Times New Roman" w:hAnsi="Arial" w:cs="Arial"/>
+        <w:snapToGrid w:val="0"/>
+        <w:sz w:val="16"/>
+        <w:szCs w:val="16"/>
+      </w:rPr>
+      <w:t xml:space="preserve">Page </w:t>
+    </w:r>
+    <w:r>
+      <w:rPr>
+        <w:rFonts w:ascii="Arial" w:eastAsia="Times New Roman" w:hAnsi="Arial" w:cs="Arial"/>
+        <w:snapToGrid w:val="0"/>
+        <w:sz w:val="16"/>
+        <w:szCs w:val="16"/>
+      </w:rPr>
+      <w:fldChar w:fldCharType="begin"/>
+    </w:r>
+    <w:r>
+      <w:rPr>
+        <w:rFonts w:ascii="Arial" w:eastAsia="Times New Roman" w:hAnsi="Arial" w:cs="Arial"/>
+        <w:snapToGrid w:val="0"/>
+        <w:sz w:val="16"/>
+        <w:szCs w:val="16"/>
+      </w:rPr>
+      <w:instrText xml:space="preserve"> PAGE </w:instrText>
+    </w:r>
+    <w:r>
+      <w:rPr>
+        <w:rFonts w:ascii="Arial" w:eastAsia="Times New Roman" w:hAnsi="Arial" w:cs="Arial"/>
+        <w:snapToGrid w:val="0"/>
+        <w:sz w:val="16"/>
+        <w:szCs w:val="16"/>
+      </w:rPr>
+      <w:fldChar w:fldCharType="separate"/>
+    </w:r>
+    <w:r>
+      <w:rPr>
+        <w:rFonts w:ascii="Arial" w:eastAsia="Times New Roman" w:hAnsi="Arial" w:cs="Arial"/>
+        <w:snapToGrid w:val="0"/>
+        <w:sz w:val="16"/>
+        <w:szCs w:val="16"/>
+      </w:rPr>
+      <w:t>1</w:t>
+    </w:r>
+    <w:r>
+      <w:rPr>
+        <w:rFonts w:ascii="Arial" w:eastAsia="Times New Roman" w:hAnsi="Arial" w:cs="Arial"/>
+        <w:snapToGrid w:val="0"/>
+        <w:sz w:val="16"/>
+        <w:szCs w:val="16"/>
+      </w:rPr>
+      <w:fldChar w:fldCharType="end"/>
+    </w:r>
+    <w:r>
+      <w:rPr>
+        <w:rFonts w:ascii="Arial" w:eastAsia="Times New Roman" w:hAnsi="Arial" w:cs="Arial"/>
+        <w:snapToGrid w:val="0"/>
+        <w:sz w:val="16"/>
+        <w:szCs w:val="16"/>
+      </w:rPr>
+      <w:t xml:space="preserve"> of </w:t>
+    </w:r>
+    <w:r>
+      <w:rPr>
+        <w:rFonts w:ascii="Arial" w:eastAsia="Times New Roman" w:hAnsi="Arial" w:cs="Arial"/>
+        <w:snapToGrid w:val="0"/>
+        <w:sz w:val="16"/>
+        <w:szCs w:val="16"/>
+      </w:rPr>
+      <w:fldChar w:fldCharType="begin"/>
+    </w:r>
+    <w:r>
+      <w:rPr>
+        <w:rFonts w:ascii="Arial" w:eastAsia="Times New Roman" w:hAnsi="Arial" w:cs="Arial"/>
+        <w:snapToGrid w:val="0"/>
+        <w:sz w:val="16"/>
+        <w:szCs w:val="16"/>
+      </w:rPr>
+      <w:instrText xml:space="preserve"> NUMPAGES </w:instrText>
+    </w:r>
+    <w:r>
+      <w:rPr>
+        <w:rFonts w:ascii="Arial" w:eastAsia="Times New Roman" w:hAnsi="Arial" w:cs="Arial"/>
+        <w:snapToGrid w:val="0"/>
+        <w:sz w:val="16"/>
+        <w:szCs w:val="16"/>
+      </w:rPr>
+      <w:fldChar w:fldCharType="separate"/>
+    </w:r>
+    <w:r>
+      <w:rPr>
+        <w:rFonts w:ascii="Arial" w:eastAsia="Times New Roman" w:hAnsi="Arial" w:cs="Arial"/>
+        <w:snapToGrid w:val="0"/>
+        <w:sz w:val="16"/>
+        <w:szCs w:val="16"/>
+      </w:rPr>
+      <w:t>2</w:t>
+    </w:r>
+    <w:r>
+      <w:rPr>
+        <w:rFonts w:ascii="Arial" w:eastAsia="Times New Roman" w:hAnsi="Arial" w:cs="Arial"/>
+        <w:snapToGrid w:val="0"/>
+        <w:sz w:val="16"/>
+        <w:szCs w:val="16"/>
+      </w:rPr>
+      <w:fldChar w:fldCharType="end"/>
+    </w:r>
+    <w:r>
+      <w:rPr>
+        <w:rFonts w:ascii="Arial" w:eastAsia="Times New Roman" w:hAnsi="Arial" w:cs="Arial"/>
+        <w:sz w:val="16"/>
+        <w:szCs w:val="16"/>
+      </w:rPr>
+      <w:tab/>
+    </w:r>
+    <w:r>
+      <w:rPr>
+        <w:rFonts w:ascii="Arial" w:eastAsia="Times New Roman" w:hAnsi="Arial" w:cs="Arial"/>
+        <w:snapToGrid w:val="0"/>
+        <w:sz w:val="16"/>
+        <w:szCs w:val="16"/>
+      </w:rPr>
+      <w:t>Sirius Proprietary and Confidential</w:t>
+    </w:r>
+  </w:p>
+  <w:p>
+    <w:pPr>
+      <w:pBdr>
+        <w:top w:val="single" w:sz="24" w:space="1" w:color="000080"/>
+      </w:pBdr>
+      <w:tabs>
+        <w:tab w:val="center" w:pos="5040"/>
+      </w:tabs>
+      <w:suppressAutoHyphens/>
+      <w:spacing w:after="0" w:line="240" w:lineRule="auto"/>
+      <w:jc w:val="center"/>
+      <w:rPr>
+        <w:rFonts w:ascii="Arial" w:eastAsia="Times New Roman" w:hAnsi="Arial" w:cs="Arial"/>
+        <w:sz w:val="16"/>
+        <w:szCs w:val="16"/>
+      </w:rPr>
+    </w:pPr>
+    <w:r>
+      <w:rPr>
+        <w:rFonts w:ascii="Arial" w:eastAsia="Times New Roman" w:hAnsi="Arial" w:cs="Arial"/>
+        <w:snapToGrid w:val="0"/>
+        <w:sz w:val="16"/>
+        <w:szCs w:val="16"/>
+      </w:rPr>
+      <w:fldChar w:fldCharType="begin"/>
+    </w:r>
+    <w:r>
+      <w:rPr>
+        <w:rFonts w:ascii="Arial" w:eastAsia="Times New Roman" w:hAnsi="Arial" w:cs="Arial"/>
+        <w:snapToGrid w:val="0"/>
+        <w:sz w:val="16"/>
+        <w:szCs w:val="16"/>
+      </w:rPr>
+      <w:instrText xml:space="preserve"> FILENAME </w:instrText>
+    </w:r>
+    <w:r>
+      <w:rPr>
+        <w:rFonts w:ascii="Arial" w:eastAsia="Times New Roman" w:hAnsi="Arial" w:cs="Arial"/>
+        <w:snapToGrid w:val="0"/>
+        <w:sz w:val="16"/>
+        <w:szCs w:val="16"/>
+      </w:rPr>
+      <w:fldChar w:fldCharType="separate"/>
+    </w:r>
+    <w:r>
+      <w:rPr>
+        <w:rFonts w:ascii="Arial" w:eastAsia="Times New Roman" w:hAnsi="Arial" w:cs="Arial"/>
+        <w:noProof/>
+        <w:snapToGrid w:val="0"/>
+        <w:sz w:val="16"/>
+        <w:szCs w:val="16"/>
+      </w:rPr>
+      <w:t>Document1</w:t>
+    </w:r>
+    <w:r>
+      <w:rPr>
+        <w:rFonts w:ascii="Arial" w:eastAsia="Times New Roman" w:hAnsi="Arial" w:cs="Arial"/>
+        <w:snapToGrid w:val="0"/>
+        <w:sz w:val="16"/>
+        <w:szCs w:val="16"/>
+      </w:rPr>
+      <w:fldChar w:fldCharType="end"/>
+    </w:r>
+  </w:p>
+</w:ftr>
+</file>
+
+<file path=word/footnotes.xml><?xml version="1.0" encoding="utf-8"?>
+<w:footnotes xmlns:wpc="http://schemas.microsoft.com/office/word/2010/wordprocessingCanvas" xmlns:cx="http://schemas.microsoft.com/office/drawing/2014/chartex" xmlns:cx1="http://schemas.microsoft.com/office/drawing/2015/9/8/chartex" xmlns:cx2="http://schemas.microsoft.com/office/drawing/2015/10/21/chartex" xmlns:cx3="http://schemas.microsoft.com/office/drawing/2016/5/9/chartex" xmlns:cx4="http://schemas.microsoft.com/office/drawing/2016/5/10/chartex" xmlns:cx5="http://schemas.microsoft.com/office/drawing/2016/5/11/chartex" xmlns:cx6="http://schemas.microsoft.com/office/drawing/2016/5/12/chartex" xmlns:cx7="http://schemas.microsoft.com/office/drawing/2016/5/13/chartex" xmlns:cx8="http://schemas.microsoft.com/office/drawing/2016/5/14/chartex" xmlns:mc="http://schemas.openxmlformats.org/markup-compatibility/2006" xmlns:aink="http://schemas.microsoft.com/office/drawing/2016/ink" xmlns:am3d="http://schemas.microsoft.com/office/drawing/2017/model3d" xmlns:o="urn:schemas-microsoft-com:office:office" xmlns:r="http://schemas.openxmlformats.org/officeDocument/2006/relationships" xmlns:m="http://schemas.openxmlformats.org/officeDocument/2006/math" xmlns:v="urn:schemas-microsoft-com:vml" xmlns:wp14="http://schemas.microsoft.com/office/word/2010/wordprocessingDrawing" xmlns:wp="http://schemas.openxmlformats.org/drawingml/2006/wordprocessingDrawing" xmlns:w10="urn:schemas-microsoft-com:office:word" xmlns:w="http://schemas.openxmlformats.org/wordprocessingml/2006/main" xmlns:w14="http://schemas.microsoft.com/office/word/2010/wordml" xmlns:w15="http://schemas.microsoft.com/office/word/2012/wordml" xmlns:w16cid="http://schemas.microsoft.com/office/word/2016/wordml/cid" xmlns:w16se="http://schemas.microsoft.com/office/word/2015/wordml/symex" xmlns:wpg="http://schemas.microsoft.com/office/word/2010/wordprocessingGroup" xmlns:wpi="http://schemas.microsoft.com/office/word/2010/wordprocessingInk" xmlns:wne="http://schemas.microsoft.com/office/word/2006/wordml" xmlns:wps="http://schemas.microsoft.com/office/word/2010/wordprocessingShape" mc:Ignorable="w14 w15 w16se w16cid wp14">
+  <w:footnote w:type="separator" w:id="-1">
+    <w:p>
+      <w:pPr>
+        <w:spacing w:after="0" w:line="240" w:lineRule="auto"/>
+      </w:pPr>
+      <w:r>
+        <w:separator/>
+      </w:r>
+    </w:p>
+  </w:footnote>
+  <w:footnote w:type="continuationSeparator" w:id="0">
+    <w:p>
+      <w:pPr>
+        <w:spacing w:after="0" w:line="240" w:lineRule="auto"/>
+      </w:pPr>
+      <w:r>
+        <w:continuationSeparator/>
+      </w:r>
+    </w:p>
+  </w:footnote>
+</w:footnotes>
+</file>
+
+<file path=word/header1.xml><?xml version="1.0" encoding="utf-8"?>
+<w:hdr xmlns:wpc="http://schemas.microsoft.com/office/word/2010/wordprocessingCanvas" xmlns:cx="http://schemas.microsoft.com/office/drawing/2014/chartex" xmlns:cx1="http://schemas.microsoft.com/office/drawing/2015/9/8/chartex" xmlns:cx2="http://schemas.microsoft.com/office/drawing/2015/10/21/chartex" xmlns:cx3="http://schemas.microsoft.com/office/drawing/2016/5/9/chartex" xmlns:cx4="http://schemas.microsoft.com/office/drawing/2016/5/10/chartex" xmlns:cx5="http://schemas.microsoft.com/office/drawing/2016/5/11/chartex" xmlns:cx6="http://schemas.microsoft.com/office/drawing/2016/5/12/chartex" xmlns:cx7="http://schemas.microsoft.com/office/drawing/2016/5/13/chartex" xmlns:cx8="http://schemas.microsoft.com/office/drawing/2016/5/14/chartex" xmlns:mc="http://schemas.openxmlformats.org/markup-compatibility/2006" xmlns:aink="http://schemas.microsoft.com/office/drawing/2016/ink" xmlns:am3d="http://schemas.microsoft.com/office/drawing/2017/model3d" xmlns:o="urn:schemas-microsoft-com:office:office" xmlns:r="http://schemas.openxmlformats.org/officeDocument/2006/relationships" xmlns:m="http://schemas.openxmlformats.org/officeDocument/2006/math" xmlns:v="urn:schemas-microsoft-com:vml" xmlns:wp14="http://schemas.microsoft.com/office/word/2010/wordprocessingDrawing" xmlns:wp="http://schemas.openxmlformats.org/drawingml/2006/wordprocessingDrawing" xmlns:w10="urn:schemas-microsoft-com:office:word" xmlns:w="http://schemas.openxmlformats.org/wordprocessingml/2006/main" xmlns:w14="http://schemas.microsoft.com/office/word/2010/wordml" xmlns:w15="http://schemas.microsoft.com/office/word/2012/wordml" xmlns:w16cid="http://schemas.microsoft.com/office/word/2016/wordml/cid" xmlns:w16se="http://schemas.microsoft.com/office/word/2015/wordml/symex" xmlns:wpg="http://schemas.microsoft.com/office/word/2010/wordprocessingGroup" xmlns:wpi="http://schemas.microsoft.com/office/word/2010/wordprocessingInk" xmlns:wne="http://schemas.microsoft.com/office/word/2006/wordml" xmlns:wps="http://schemas.microsoft.com/office/word/2010/wordprocessingShape" mc:Ignorable="w14 w15 w16se w16cid wp14">
+  <w:p>
+    <w:pPr>
+      <w:pBdr>
+        <w:bottom w:val="single" w:sz="24" w:space="1" w:color="000080"/>
+      </w:pBdr>
+      <w:tabs>
+        <w:tab w:val="left" w:pos="6960"/>
+        <w:tab w:val="right" w:pos="10200"/>
+      </w:tabs>
+      <w:spacing w:after="0" w:line="240" w:lineRule="auto"/>
+      <w:jc w:val="both"/>
+      <w:rPr>
+        <w:rFonts w:ascii="Arial" w:eastAsia="Times New Roman" w:hAnsi="Arial" w:cs="Arial"/>
+        <w:b/>
+        <w:noProof/>
+        <w:color w:val="000080"/>
+        <w:sz w:val="28"/>
+        <w:szCs w:val="28"/>
+      </w:rPr>
+    </w:pPr>
+    <w:r>
+      <w:rPr>
+        <w:rFonts w:ascii="Arial" w:eastAsia="Times New Roman" w:hAnsi="Arial" w:cs="Arial"/>
+        <w:b/>
+        <w:noProof/>
+        <w:color w:val="000080"/>
+        <w:sz w:val="28"/>
+        <w:szCs w:val="28"/>
+      </w:rPr>
+      <w:t>Statement of Work – Exhibit A</w:t>
+    </w:r>
+    <w:r>
+      <w:rPr>
+        <w:rFonts w:ascii="Arial" w:eastAsia="Times New Roman" w:hAnsi="Arial" w:cs="Arial"/>
+        <w:b/>
+        <w:noProof/>
+        <w:color w:val="000080"/>
+        <w:sz w:val="28"/>
+        <w:szCs w:val="28"/>
+      </w:rPr>
+      <w:tab/>
+    </w:r>
+    <w:r>
+      <w:rPr>
+        <w:rFonts w:ascii="Arial" w:eastAsia="Times New Roman" w:hAnsi="Arial" w:cs="Arial"/>
+        <w:b/>
+        <w:noProof/>
+        <w:color w:val="000080"/>
+        <w:sz w:val="28"/>
+        <w:szCs w:val="28"/>
+      </w:rPr>
+      <w:tab/>
+    </w:r>
+    <w:r>
+      <w:rPr>
+        <w:rFonts w:ascii="Arial" w:eastAsia="Times New Roman" w:hAnsi="Arial" w:cs="Arial"/>
+        <w:b/>
+        <w:noProof/>
+        <w:color w:val="000080"/>
+        <w:sz w:val="28"/>
+        <w:szCs w:val="28"/>
+      </w:rPr>
+      <w:drawing>
+        <wp:inline distT="0" distB="0" distL="0" distR="0" wp14:anchorId="793B4953" wp14:editId="7278F38E">
+          <wp:extent cx="1335024" cy="475488"/>
+          <wp:effectExtent l="0" t="0" r="0" b="1270"/>
+          <wp:docPr id="4" name="Picture 4"/>
+          <wp:cNvGraphicFramePr>
+            <a:graphicFrameLocks xmlns:a="http://schemas.openxmlformats.org/drawingml/2006/main" noChangeAspect="1"/>
+          </wp:cNvGraphicFramePr>
+          <a:graphic xmlns:a="http://schemas.openxmlformats.org/drawingml/2006/main">
+            <a:graphicData uri="http://schemas.openxmlformats.org/drawingml/2006/picture">
+              <pic:pic xmlns:pic="http://schemas.openxmlformats.org/drawingml/2006/picture">
+                <pic:nvPicPr>
+                  <pic:cNvPr id="3" name="Sirius-Horizontal.PNG"/>
+                  <pic:cNvPicPr/>
+                </pic:nvPicPr>
+                <pic:blipFill>
+                  <a:blip r:embed="rId1">
+                    <a:extLst>
+                      <a:ext uri="{28A0092B-C50C-407E-A947-70E740481C1C}">
+                        <a14:useLocalDpi xmlns:a14="http://schemas.microsoft.com/office/drawing/2010/main" val="0"/>
+                      </a:ext>
+                    </a:extLst>
+                  </a:blip>
+                  <a:stretch>
+                    <a:fillRect/>
+                  </a:stretch>
+                </pic:blipFill>
+                <pic:spPr>
+                  <a:xfrm>
+                    <a:off x="0" y="0"/>
+                    <a:ext cx="1335024" cy="475488"/>
+                  </a:xfrm>
+                  <a:prstGeom prst="rect">
+                    <a:avLst/>
+                  </a:prstGeom>
+                </pic:spPr>
+              </pic:pic>
+            </a:graphicData>
+          </a:graphic>
+        </wp:inline>
+      </w:drawing>
+    </w:r>
+  </w:p>
+  <w:p>
+    <w:pPr>
+      <w:tabs>
+        <w:tab w:val="center" w:pos="4320"/>
+        <w:tab w:val="right" w:pos="8640"/>
+      </w:tabs>
+      <w:spacing w:after="0" w:line="240" w:lineRule="auto"/>
+      <w:jc w:val="both"/>
+      <w:rPr>
+        <w:rFonts w:ascii="Arial" w:eastAsia="Times New Roman" w:hAnsi="Arial" w:cs="Times New Roman"/>
+        <w:noProof/>
+        <w:sz w:val="20"/>
+        <w:szCs w:val="20"/>
+      </w:rPr>
+    </w:pPr>
+  </w:p>
+  <w:p>
+    <w:pPr>
+      <w:pStyle w:val="Header"/>
+    </w:pPr>
+  </w:p>
+</w:hdr>
 </file>
 
 <file path=word/numbering.xml><?xml version="1.0" encoding="utf-8"?>
@@ -1657,6 +2147,50 @@
       <w:contextualSpacing/>
     </w:pPr>
   </w:style>
+  <w:style w:type="paragraph" w:styleId="Header">
+    <w:name w:val="header"/>
+    <w:basedOn w:val="Normal"/>
+    <w:link w:val="HeaderChar"/>
+    <w:uiPriority w:val="99"/>
+    <w:unhideWhenUsed/>
+    <w:rsid w:val="00E84712"/>
+    <w:pPr>
+      <w:tabs>
+        <w:tab w:val="center" w:pos="4680"/>
+        <w:tab w:val="right" w:pos="9360"/>
+      </w:tabs>
+      <w:spacing w:after="0" w:line="240" w:lineRule="auto"/>
+    </w:pPr>
+  </w:style>
+  <w:style w:type="character" w:customStyle="1" w:styleId="HeaderChar">
+    <w:name w:val="Header Char"/>
+    <w:basedOn w:val="DefaultParagraphFont"/>
+    <w:link w:val="Header"/>
+    <w:uiPriority w:val="99"/>
+    <w:rsid w:val="00E84712"/>
+  </w:style>
+  <w:style w:type="paragraph" w:styleId="Footer">
+    <w:name w:val="footer"/>
+    <w:basedOn w:val="Normal"/>
+    <w:link w:val="FooterChar"/>
+    <w:uiPriority w:val="99"/>
+    <w:unhideWhenUsed/>
+    <w:rsid w:val="00E84712"/>
+    <w:pPr>
+      <w:tabs>
+        <w:tab w:val="center" w:pos="4680"/>
+        <w:tab w:val="right" w:pos="9360"/>
+      </w:tabs>
+      <w:spacing w:after="0" w:line="240" w:lineRule="auto"/>
+    </w:pPr>
+  </w:style>
+  <w:style w:type="character" w:customStyle="1" w:styleId="FooterChar">
+    <w:name w:val="Footer Char"/>
+    <w:basedOn w:val="DefaultParagraphFont"/>
+    <w:link w:val="Footer"/>
+    <w:uiPriority w:val="99"/>
+    <w:rsid w:val="00E84712"/>
+  </w:style>
 </w:styles>
 </file>
 

</xml_diff>